<commit_message>
fix: report and tasks list
</commit_message>
<xml_diff>
--- a/задание по практике 1 курс.docx
+++ b/задание по практике 1 курс.docx
@@ -784,10 +784,19 @@
           <w:color w:val="000000"/>
           <w:sz w:val="22"/>
           <w:szCs w:val="22"/>
+        </w:rPr>
+        <w:t>_______________</w:t>
+      </w:r>
+      <w:r>
+        <w:rPr>
+          <w:color w:val="000000"/>
+          <w:sz w:val="22"/>
+          <w:szCs w:val="22"/>
           <w:u w:val="single"/>
         </w:rPr>
-        <w:t>Власов Дмитрий</w:t>
-      </w:r>
+        <w:t xml:space="preserve">Власов Дмитрий Викторович, доцент кафедры </w:t>
+      </w:r>
+      <w:proofErr w:type="spellStart"/>
       <w:r>
         <w:rPr>
           <w:color w:val="000000"/>
@@ -795,8 +804,9 @@
           <w:szCs w:val="22"/>
           <w:u w:val="single"/>
         </w:rPr>
-        <w:t xml:space="preserve"> </w:t>
-      </w:r>
+        <w:t>ИТиЭО</w:t>
+      </w:r>
+      <w:proofErr w:type="spellEnd"/>
       <w:r>
         <w:rPr>
           <w:color w:val="000000"/>
@@ -804,34 +814,7 @@
           <w:szCs w:val="22"/>
           <w:u w:val="single"/>
         </w:rPr>
-        <w:t>Викторович, доцент кафедры информационных технологий и</w:t>
-      </w:r>
-      <w:r>
-        <w:rPr>
-          <w:color w:val="000000"/>
-          <w:sz w:val="22"/>
-          <w:szCs w:val="22"/>
-          <w:u w:val="single"/>
-        </w:rPr>
-        <w:t xml:space="preserve"> </w:t>
-      </w:r>
-      <w:r>
-        <w:rPr>
-          <w:color w:val="000000"/>
-          <w:sz w:val="22"/>
-          <w:szCs w:val="22"/>
-          <w:u w:val="single"/>
-        </w:rPr>
-        <w:t>электронного обучения</w:t>
-      </w:r>
-      <w:r>
-        <w:rPr>
-          <w:color w:val="000000"/>
-          <w:sz w:val="22"/>
-          <w:szCs w:val="22"/>
-          <w:u w:val="single"/>
-        </w:rPr>
-        <w:t>______________________________________________________________________</w:t>
+        <w:t>_______________</w:t>
       </w:r>
     </w:p>
     <w:p>
@@ -1025,7 +1008,7 @@
           <w:sz w:val="22"/>
           <w:szCs w:val="22"/>
         </w:rPr>
-        <w:t>2</w:t>
+        <w:t>3</w:t>
       </w:r>
       <w:r>
         <w:rPr>
@@ -3212,14 +3195,7 @@
               <w:rPr>
                 <w:color w:val="000000"/>
               </w:rPr>
-              <w:t xml:space="preserve">Изучить и проанализировать аппаратное, программное и информационное обеспечение автоматизированного рабочего места специалиста в конкретной предметной </w:t>
-            </w:r>
-            <w:r>
-              <w:rPr>
-                <w:color w:val="000000"/>
-              </w:rPr>
-              <w:lastRenderedPageBreak/>
-              <w:t>области (по выбору студента). Оценка рабочего места специалиста.</w:t>
+              <w:t>Изучить и проанализировать аппаратное, программное и информационное обеспечение автоматизированного рабочего места специалиста в конкретной предметной области (по выбору студента). Оценка рабочего места специалиста.</w:t>
             </w:r>
           </w:p>
         </w:tc>
@@ -3255,7 +3231,6 @@
               </w:rPr>
             </w:pPr>
             <w:r>
-              <w:lastRenderedPageBreak/>
               <w:t xml:space="preserve">Интеллект-карта </w:t>
             </w:r>
             <w:r>
@@ -3384,6 +3359,7 @@
                 <w:b/>
                 <w:color w:val="000000"/>
               </w:rPr>
+              <w:lastRenderedPageBreak/>
               <w:t>Вариативная самостоятельная работа (выбрать одно из заданий с одинаковыми номерами)</w:t>
             </w:r>
           </w:p>
@@ -4447,8 +4423,14 @@
               <w:rPr>
                 <w:color w:val="000000"/>
               </w:rPr>
+              <w:t xml:space="preserve">модель микропроцессора; тактовая частота микропроцессора; объем и вид памяти (DIMM, RIMM, DDR и т.д.); </w:t>
+            </w:r>
+            <w:r>
+              <w:rPr>
+                <w:color w:val="000000"/>
+              </w:rPr>
               <w:lastRenderedPageBreak/>
-              <w:t xml:space="preserve">модель микропроцессора; тактовая частота микропроцессора; объем и вид памяти (DIMM, RIMM, DDR и т.д.); модель системной платы; шины системной платы (ISA, VLB, PCI, AGP и т.д.); накопители на магнитных и магнитооптических дисках; модель винчестера, ёмкость, интерфейс (SCSI, ATA, </w:t>
+              <w:t xml:space="preserve">модель системной платы; шины системной платы (ISA, VLB, PCI, AGP и т.д.); накопители на магнитных и магнитооптических дисках; модель винчестера, ёмкость, интерфейс (SCSI, ATA, </w:t>
             </w:r>
             <w:proofErr w:type="spellStart"/>
             <w:r>
@@ -4764,8 +4746,6 @@
             <w:r>
               <w:t>Задание выполняется в группах 3-4 человека</w:t>
             </w:r>
-            <w:bookmarkStart w:id="0" w:name="_GoBack"/>
-            <w:bookmarkEnd w:id="0"/>
           </w:p>
         </w:tc>
         <w:tc>
@@ -5205,8 +5185,8 @@
           <w:szCs w:val="20"/>
         </w:rPr>
       </w:pPr>
-      <w:bookmarkStart w:id="1" w:name="_gjdgxs" w:colFirst="0" w:colLast="0"/>
-      <w:bookmarkEnd w:id="1"/>
+      <w:bookmarkStart w:id="0" w:name="_gjdgxs" w:colFirst="0" w:colLast="0"/>
+      <w:bookmarkEnd w:id="0"/>
     </w:p>
     <w:p>
       <w:pPr>
@@ -5469,7 +5449,15 @@
           <w:sz w:val="20"/>
           <w:szCs w:val="20"/>
         </w:rPr>
-        <w:t xml:space="preserve"> __</w:t>
+        <w:t xml:space="preserve"> </w:t>
+      </w:r>
+      <w:r>
+        <w:rPr>
+          <w:color w:val="000000"/>
+          <w:sz w:val="20"/>
+          <w:szCs w:val="20"/>
+        </w:rPr>
+        <w:t xml:space="preserve"> </w:t>
       </w:r>
       <w:r>
         <w:rPr>
@@ -5478,7 +5466,7 @@
           <w:szCs w:val="20"/>
           <w:u w:val="single"/>
         </w:rPr>
-        <w:t>Фирсов К. А.</w:t>
+        <w:t xml:space="preserve">        </w:t>
       </w:r>
       <w:r>
         <w:rPr>
@@ -5487,15 +5475,43 @@
           <w:szCs w:val="20"/>
           <w:u w:val="single"/>
         </w:rPr>
-        <w:t>________</w:t>
+        <w:t xml:space="preserve">Фирсов К. </w:t>
       </w:r>
       <w:r>
         <w:rPr>
           <w:color w:val="000000"/>
           <w:sz w:val="20"/>
           <w:szCs w:val="20"/>
-        </w:rPr>
-        <w:t xml:space="preserve"> ______________</w:t>
+          <w:u w:val="single"/>
+        </w:rPr>
+        <w:t xml:space="preserve">А  </w:t>
+      </w:r>
+      <w:bookmarkStart w:id="1" w:name="_GoBack"/>
+      <w:bookmarkEnd w:id="1"/>
+      <w:r>
+        <w:rPr>
+          <w:color w:val="000000"/>
+          <w:sz w:val="20"/>
+          <w:szCs w:val="20"/>
+          <w:u w:val="single"/>
+        </w:rPr>
+        <w:t xml:space="preserve">         </w:t>
+      </w:r>
+      <w:r>
+        <w:rPr>
+          <w:color w:val="000000"/>
+          <w:sz w:val="20"/>
+          <w:szCs w:val="20"/>
+        </w:rPr>
+        <w:t xml:space="preserve"> </w:t>
+      </w:r>
+      <w:r>
+        <w:rPr>
+          <w:color w:val="000000"/>
+          <w:sz w:val="20"/>
+          <w:szCs w:val="20"/>
+        </w:rPr>
+        <w:t>______________</w:t>
       </w:r>
     </w:p>
     <w:p>

</xml_diff>